<commit_message>
Inicio Memoria con indice
</commit_message>
<xml_diff>
--- a/TFG-Birdwtching en las Marismas de Huelva.docx
+++ b/TFG-Birdwtching en las Marismas de Huelva.docx
@@ -405,6 +405,16 @@
         </w:rPr>
         <w:t>Resumen</w:t>
       </w:r>
+      <w:r>
+        <w:rPr>
+          <w:b/>
+          <w:sz w:val="36"/>
+          <w:szCs w:val="36"/>
+        </w:rPr>
+        <w:t xml:space="preserve"> </w:t>
+      </w:r>
+      <w:bookmarkStart w:id="0" w:name="_GoBack"/>
+      <w:bookmarkEnd w:id="0"/>
     </w:p>
     <w:p>
       <w:pPr>
@@ -3357,7 +3367,7 @@
           <w:lang w:val="en-GB"/>
         </w:rPr>
       </w:pPr>
-      <w:bookmarkStart w:id="0" w:name="_Toc54033297"/>
+      <w:bookmarkStart w:id="1" w:name="_Toc54033297"/>
       <w:proofErr w:type="spellStart"/>
       <w:r>
         <w:rPr>
@@ -3365,7 +3375,7 @@
         </w:rPr>
         <w:t>Introducción</w:t>
       </w:r>
-      <w:bookmarkEnd w:id="0"/>
+      <w:bookmarkEnd w:id="1"/>
       <w:proofErr w:type="spellEnd"/>
     </w:p>
     <w:p>
@@ -3387,31 +3397,13 @@
           <w:lang w:val="en-GB"/>
         </w:rPr>
       </w:pPr>
-      <w:bookmarkStart w:id="1" w:name="_Toc54033298"/>
+      <w:bookmarkStart w:id="2" w:name="_Toc54033298"/>
       <w:proofErr w:type="spellStart"/>
       <w:r>
         <w:rPr>
           <w:lang w:val="en-GB"/>
         </w:rPr>
         <w:t>Motivación</w:t>
-      </w:r>
-      <w:bookmarkEnd w:id="1"/>
-      <w:proofErr w:type="spellEnd"/>
-    </w:p>
-    <w:p>
-      <w:pPr>
-        <w:pStyle w:val="Ttulo2"/>
-        <w:rPr>
-          <w:lang w:val="en-GB"/>
-        </w:rPr>
-      </w:pPr>
-      <w:bookmarkStart w:id="2" w:name="_Toc54033299"/>
-      <w:proofErr w:type="spellStart"/>
-      <w:r>
-        <w:rPr>
-          <w:lang w:val="en-GB"/>
-        </w:rPr>
-        <w:t>Objetivos</w:t>
       </w:r>
       <w:bookmarkEnd w:id="2"/>
       <w:proofErr w:type="spellEnd"/>
@@ -3423,13 +3415,13 @@
           <w:lang w:val="en-GB"/>
         </w:rPr>
       </w:pPr>
-      <w:bookmarkStart w:id="3" w:name="_Toc54033300"/>
+      <w:bookmarkStart w:id="3" w:name="_Toc54033299"/>
       <w:proofErr w:type="spellStart"/>
       <w:r>
         <w:rPr>
           <w:lang w:val="en-GB"/>
         </w:rPr>
-        <w:t>Recursos</w:t>
+        <w:t>Objetivos</w:t>
       </w:r>
       <w:bookmarkEnd w:id="3"/>
       <w:proofErr w:type="spellEnd"/>
@@ -3441,15 +3433,33 @@
           <w:lang w:val="en-GB"/>
         </w:rPr>
       </w:pPr>
-      <w:bookmarkStart w:id="4" w:name="_Toc54033301"/>
+      <w:bookmarkStart w:id="4" w:name="_Toc54033300"/>
       <w:proofErr w:type="spellStart"/>
       <w:r>
         <w:rPr>
           <w:lang w:val="en-GB"/>
         </w:rPr>
+        <w:t>Recursos</w:t>
+      </w:r>
+      <w:bookmarkEnd w:id="4"/>
+      <w:proofErr w:type="spellEnd"/>
+    </w:p>
+    <w:p>
+      <w:pPr>
+        <w:pStyle w:val="Ttulo2"/>
+        <w:rPr>
+          <w:lang w:val="en-GB"/>
+        </w:rPr>
+      </w:pPr>
+      <w:bookmarkStart w:id="5" w:name="_Toc54033301"/>
+      <w:proofErr w:type="spellStart"/>
+      <w:r>
+        <w:rPr>
+          <w:lang w:val="en-GB"/>
+        </w:rPr>
         <w:t>Organización</w:t>
       </w:r>
-      <w:bookmarkEnd w:id="4"/>
+      <w:bookmarkEnd w:id="5"/>
       <w:proofErr w:type="spellEnd"/>
     </w:p>
     <w:p>
@@ -3468,11 +3478,11 @@
       <w:pPr>
         <w:pStyle w:val="Ttulo1"/>
       </w:pPr>
-      <w:bookmarkStart w:id="5" w:name="_Toc54033302"/>
+      <w:bookmarkStart w:id="6" w:name="_Toc54033302"/>
       <w:r>
         <w:t>Revisión de aplicaciones de avistamiento de aves</w:t>
       </w:r>
-      <w:bookmarkEnd w:id="5"/>
+      <w:bookmarkEnd w:id="6"/>
     </w:p>
     <w:p/>
     <w:p>
@@ -3659,11 +3669,11 @@
       <w:pPr>
         <w:pStyle w:val="Ttulo2"/>
       </w:pPr>
-      <w:bookmarkStart w:id="6" w:name="_Toc54033303"/>
+      <w:bookmarkStart w:id="7" w:name="_Toc54033303"/>
       <w:r>
         <w:t>Guía de aves, aves de España</w:t>
       </w:r>
-      <w:bookmarkEnd w:id="6"/>
+      <w:bookmarkEnd w:id="7"/>
     </w:p>
     <w:p/>
     <w:p>
@@ -4085,12 +4095,12 @@
       <w:pPr>
         <w:pStyle w:val="Ttulo2"/>
       </w:pPr>
-      <w:bookmarkStart w:id="7" w:name="_Toc54033304"/>
+      <w:bookmarkStart w:id="8" w:name="_Toc54033304"/>
       <w:proofErr w:type="spellStart"/>
       <w:r>
         <w:t>Merlin</w:t>
       </w:r>
-      <w:bookmarkEnd w:id="7"/>
+      <w:bookmarkEnd w:id="8"/>
       <w:proofErr w:type="spellEnd"/>
     </w:p>
     <w:p/>
@@ -5166,13 +5176,13 @@
       <w:pPr>
         <w:pStyle w:val="Ttulo2"/>
       </w:pPr>
-      <w:bookmarkStart w:id="8" w:name="_Toc54033305"/>
+      <w:bookmarkStart w:id="9" w:name="_Toc54033305"/>
       <w:proofErr w:type="spellStart"/>
       <w:proofErr w:type="gramStart"/>
       <w:r>
         <w:t>eBird</w:t>
       </w:r>
-      <w:bookmarkEnd w:id="8"/>
+      <w:bookmarkEnd w:id="9"/>
       <w:proofErr w:type="spellEnd"/>
       <w:proofErr w:type="gramEnd"/>
     </w:p>
@@ -5685,11 +5695,11 @@
       <w:pPr>
         <w:pStyle w:val="Ttulo2"/>
       </w:pPr>
-      <w:bookmarkStart w:id="9" w:name="_Toc54033306"/>
+      <w:bookmarkStart w:id="10" w:name="_Toc54033306"/>
       <w:r>
         <w:t>Conclusión de Revisiones</w:t>
       </w:r>
-      <w:bookmarkEnd w:id="9"/>
+      <w:bookmarkEnd w:id="10"/>
     </w:p>
     <w:p/>
     <w:p>
@@ -5785,11 +5795,11 @@
       <w:pPr>
         <w:pStyle w:val="Ttulo1"/>
       </w:pPr>
-      <w:bookmarkStart w:id="10" w:name="_Toc54033307"/>
+      <w:bookmarkStart w:id="11" w:name="_Toc54033307"/>
       <w:r>
         <w:t>Análisis</w:t>
       </w:r>
-      <w:bookmarkEnd w:id="10"/>
+      <w:bookmarkEnd w:id="11"/>
     </w:p>
     <w:p>
       <w:pPr>
@@ -5818,11 +5828,11 @@
       <w:pPr>
         <w:pStyle w:val="Ttulo2"/>
       </w:pPr>
-      <w:bookmarkStart w:id="11" w:name="_Toc54033308"/>
+      <w:bookmarkStart w:id="12" w:name="_Toc54033308"/>
       <w:r>
         <w:t>Análisis de Requisitos</w:t>
       </w:r>
-      <w:bookmarkEnd w:id="11"/>
+      <w:bookmarkEnd w:id="12"/>
     </w:p>
     <w:p/>
     <w:p>
@@ -5869,11 +5879,11 @@
       <w:pPr>
         <w:pStyle w:val="Ttulo2"/>
       </w:pPr>
-      <w:bookmarkStart w:id="12" w:name="_Toc54033309"/>
+      <w:bookmarkStart w:id="13" w:name="_Toc54033309"/>
       <w:r>
         <w:t>Casos de uso</w:t>
       </w:r>
-      <w:bookmarkEnd w:id="12"/>
+      <w:bookmarkEnd w:id="13"/>
     </w:p>
     <w:p/>
     <w:p>
@@ -6009,11 +6019,11 @@
       <w:pPr>
         <w:pStyle w:val="Ttulo2"/>
       </w:pPr>
-      <w:bookmarkStart w:id="13" w:name="_Toc54033310"/>
+      <w:bookmarkStart w:id="14" w:name="_Toc54033310"/>
       <w:r>
         <w:t>Diagramas de actividad</w:t>
       </w:r>
-      <w:bookmarkEnd w:id="13"/>
+      <w:bookmarkEnd w:id="14"/>
     </w:p>
     <w:p/>
     <w:p>
@@ -6091,11 +6101,11 @@
       <w:pPr>
         <w:pStyle w:val="Ttulo1"/>
       </w:pPr>
-      <w:bookmarkStart w:id="14" w:name="_Toc54033311"/>
+      <w:bookmarkStart w:id="15" w:name="_Toc54033311"/>
       <w:r>
         <w:t>Diseño</w:t>
       </w:r>
-      <w:bookmarkEnd w:id="14"/>
+      <w:bookmarkEnd w:id="15"/>
     </w:p>
     <w:p>
       <w:pPr>
@@ -6112,11 +6122,11 @@
       <w:pPr>
         <w:pStyle w:val="Ttulo2"/>
       </w:pPr>
-      <w:bookmarkStart w:id="15" w:name="_Toc54033312"/>
+      <w:bookmarkStart w:id="16" w:name="_Toc54033312"/>
       <w:r>
         <w:t>Diseño de la Base de datos</w:t>
       </w:r>
-      <w:bookmarkEnd w:id="15"/>
+      <w:bookmarkEnd w:id="16"/>
     </w:p>
     <w:p/>
     <w:p>
@@ -6376,12 +6386,12 @@
       <w:pPr>
         <w:pStyle w:val="Ttulo2"/>
       </w:pPr>
-      <w:bookmarkStart w:id="16" w:name="_Toc54033313"/>
+      <w:bookmarkStart w:id="17" w:name="_Toc54033313"/>
       <w:r>
         <w:lastRenderedPageBreak/>
         <w:t>Principios de Diseño</w:t>
       </w:r>
-      <w:bookmarkEnd w:id="16"/>
+      <w:bookmarkEnd w:id="17"/>
     </w:p>
     <w:p/>
     <w:p>
@@ -6397,14 +6407,14 @@
       <w:pPr>
         <w:pStyle w:val="Ttulo2"/>
       </w:pPr>
-      <w:bookmarkStart w:id="17" w:name="_Toc54033314"/>
+      <w:bookmarkStart w:id="18" w:name="_Toc54033314"/>
       <w:r>
         <w:t xml:space="preserve">Prototipos e </w:t>
       </w:r>
       <w:r>
         <w:t>Interacción de Pantallas</w:t>
       </w:r>
-      <w:bookmarkEnd w:id="17"/>
+      <w:bookmarkEnd w:id="18"/>
       <w:r>
         <w:t xml:space="preserve"> </w:t>
       </w:r>
@@ -6560,11 +6570,11 @@
       <w:pPr>
         <w:pStyle w:val="Ttulo1"/>
       </w:pPr>
-      <w:bookmarkStart w:id="18" w:name="_Toc54033315"/>
+      <w:bookmarkStart w:id="19" w:name="_Toc54033315"/>
       <w:r>
         <w:t>Implementación</w:t>
       </w:r>
-      <w:bookmarkEnd w:id="18"/>
+      <w:bookmarkEnd w:id="19"/>
     </w:p>
     <w:p>
       <w:pPr>
@@ -6631,11 +6641,11 @@
       <w:pPr>
         <w:pStyle w:val="Ttulo2"/>
       </w:pPr>
-      <w:bookmarkStart w:id="19" w:name="_Toc54033316"/>
+      <w:bookmarkStart w:id="20" w:name="_Toc54033316"/>
       <w:r>
         <w:t>Tecnología utilizada</w:t>
       </w:r>
-      <w:bookmarkEnd w:id="19"/>
+      <w:bookmarkEnd w:id="20"/>
     </w:p>
     <w:p/>
     <w:p>
@@ -6666,11 +6676,11 @@
       <w:pPr>
         <w:pStyle w:val="Ttulo2"/>
       </w:pPr>
-      <w:bookmarkStart w:id="20" w:name="_Toc54033317"/>
+      <w:bookmarkStart w:id="21" w:name="_Toc54033317"/>
       <w:r>
         <w:t>Entorno de desarrollo</w:t>
       </w:r>
-      <w:bookmarkEnd w:id="20"/>
+      <w:bookmarkEnd w:id="21"/>
     </w:p>
     <w:p>
       <w:pPr>
@@ -6777,12 +6787,12 @@
       <w:pPr>
         <w:pStyle w:val="Ttulo1"/>
       </w:pPr>
-      <w:bookmarkStart w:id="21" w:name="_Toc54033318"/>
+      <w:bookmarkStart w:id="22" w:name="_Toc54033318"/>
       <w:r>
         <w:lastRenderedPageBreak/>
         <w:t>Pruebas</w:t>
       </w:r>
-      <w:bookmarkEnd w:id="21"/>
+      <w:bookmarkEnd w:id="22"/>
     </w:p>
     <w:p/>
     <w:p>
@@ -6848,11 +6858,11 @@
       <w:pPr>
         <w:pStyle w:val="Ttulo1"/>
       </w:pPr>
-      <w:bookmarkStart w:id="22" w:name="_Toc54033319"/>
+      <w:bookmarkStart w:id="23" w:name="_Toc54033319"/>
       <w:r>
         <w:t>Conclusiones</w:t>
       </w:r>
-      <w:bookmarkEnd w:id="22"/>
+      <w:bookmarkEnd w:id="23"/>
     </w:p>
     <w:p>
       <w:pPr>
@@ -6912,81 +6922,81 @@
       <w:pPr>
         <w:pStyle w:val="Ttulo1"/>
       </w:pPr>
-      <w:bookmarkStart w:id="23" w:name="_Toc54033320"/>
+      <w:bookmarkStart w:id="24" w:name="_Toc54033320"/>
       <w:r>
         <w:t>Manual</w:t>
       </w:r>
-      <w:bookmarkEnd w:id="23"/>
+      <w:bookmarkEnd w:id="24"/>
     </w:p>
     <w:p>
       <w:pPr>
         <w:pStyle w:val="Ttulo2"/>
       </w:pPr>
-      <w:bookmarkStart w:id="24" w:name="_Toc54033321"/>
+      <w:bookmarkStart w:id="25" w:name="_Toc54033321"/>
       <w:r>
         <w:t>Introducción</w:t>
       </w:r>
-      <w:bookmarkEnd w:id="24"/>
+      <w:bookmarkEnd w:id="25"/>
     </w:p>
     <w:p>
       <w:pPr>
         <w:pStyle w:val="Ttulo2"/>
       </w:pPr>
-      <w:bookmarkStart w:id="25" w:name="_Toc54033322"/>
+      <w:bookmarkStart w:id="26" w:name="_Toc54033322"/>
       <w:r>
         <w:t>Registro</w:t>
       </w:r>
-      <w:bookmarkEnd w:id="25"/>
+      <w:bookmarkEnd w:id="26"/>
     </w:p>
     <w:p>
       <w:pPr>
         <w:pStyle w:val="Ttulo2"/>
       </w:pPr>
-      <w:bookmarkStart w:id="26" w:name="_Toc54033323"/>
+      <w:bookmarkStart w:id="27" w:name="_Toc54033323"/>
       <w:r>
         <w:t>Acceso</w:t>
       </w:r>
-      <w:bookmarkEnd w:id="26"/>
+      <w:bookmarkEnd w:id="27"/>
     </w:p>
     <w:p>
       <w:pPr>
         <w:pStyle w:val="Ttulo2"/>
       </w:pPr>
-      <w:bookmarkStart w:id="27" w:name="_Toc54033324"/>
+      <w:bookmarkStart w:id="28" w:name="_Toc54033324"/>
       <w:r>
         <w:t>Consulta de Aves</w:t>
       </w:r>
-      <w:bookmarkEnd w:id="27"/>
+      <w:bookmarkEnd w:id="28"/>
     </w:p>
     <w:p>
       <w:pPr>
         <w:pStyle w:val="Ttulo2"/>
       </w:pPr>
-      <w:bookmarkStart w:id="28" w:name="_Toc54033325"/>
+      <w:bookmarkStart w:id="29" w:name="_Toc54033325"/>
       <w:r>
         <w:t>Grabar una observación de ave</w:t>
       </w:r>
-      <w:bookmarkEnd w:id="28"/>
+      <w:bookmarkEnd w:id="29"/>
     </w:p>
     <w:p>
       <w:pPr>
         <w:pStyle w:val="Ttulo2"/>
       </w:pPr>
-      <w:bookmarkStart w:id="29" w:name="_Toc54033326"/>
+      <w:bookmarkStart w:id="30" w:name="_Toc54033326"/>
       <w:r>
         <w:t>Consultar observaciones propias</w:t>
       </w:r>
-      <w:bookmarkEnd w:id="29"/>
+      <w:bookmarkEnd w:id="30"/>
     </w:p>
     <w:p>
       <w:pPr>
         <w:pStyle w:val="Ttulo2"/>
       </w:pPr>
-      <w:bookmarkStart w:id="30" w:name="_Toc54033327"/>
+      <w:bookmarkStart w:id="31" w:name="_Toc54033327"/>
       <w:r>
         <w:t>Consultar observaciones por fechas</w:t>
       </w:r>
-      <w:bookmarkEnd w:id="30"/>
+      <w:bookmarkEnd w:id="31"/>
     </w:p>
     <w:p>
       <w:pPr>
@@ -7003,11 +7013,11 @@
       <w:pPr>
         <w:pStyle w:val="Ttulo1"/>
       </w:pPr>
-      <w:bookmarkStart w:id="31" w:name="_Toc54033328"/>
+      <w:bookmarkStart w:id="32" w:name="_Toc54033328"/>
       <w:r>
         <w:t>Bibliografía</w:t>
       </w:r>
-      <w:bookmarkEnd w:id="31"/>
+      <w:bookmarkEnd w:id="32"/>
     </w:p>
     <w:p/>
     <w:p>
@@ -7163,13 +7173,7 @@
         <w:t xml:space="preserve"> </w:t>
       </w:r>
       <w:r>
-        <w:t>N</w:t>
-      </w:r>
-      <w:r>
-        <w:t>o</w:t>
-      </w:r>
-      <w:r>
-        <w:t>ticias</w:t>
+        <w:t>Noticias</w:t>
       </w:r>
       <w:r>
         <w:rPr>
@@ -7212,10 +7216,7 @@
         </w:r>
       </w:hyperlink>
     </w:p>
-    <w:p>
-      <w:bookmarkStart w:id="32" w:name="_GoBack"/>
-      <w:bookmarkEnd w:id="32"/>
-    </w:p>
+    <w:p/>
     <w:sectPr>
       <w:pgSz w:w="11906" w:h="16838"/>
       <w:pgMar w:top="1417" w:right="1701" w:bottom="1417" w:left="1701" w:header="708" w:footer="708" w:gutter="0"/>
@@ -9324,7 +9325,7 @@
 </file>
 
 <file path=customXml/itemProps1.xml><?xml version="1.0" encoding="utf-8"?>
-<ds:datastoreItem xmlns:ds="http://schemas.openxmlformats.org/officeDocument/2006/customXml" ds:itemID="{CB91C3A3-3192-4DA5-B9E0-4D95F8D391DD}">
+<ds:datastoreItem xmlns:ds="http://schemas.openxmlformats.org/officeDocument/2006/customXml" ds:itemID="{BBCE8EF3-0878-41BC-A391-128553E52D75}">
   <ds:schemaRefs>
     <ds:schemaRef ds:uri="http://schemas.openxmlformats.org/officeDocument/2006/bibliography"/>
   </ds:schemaRefs>

</xml_diff>